<commit_message>
github link added for solution of coding questions
</commit_message>
<xml_diff>
--- a/java/Coding Questions list.docx
+++ b/java/Coding Questions list.docx
@@ -949,15 +949,7 @@
         <w:t>Producer-Consumer Problem</w:t>
       </w:r>
       <w:r>
-        <w:t>: Write a Java program to implement the producer-consumer problem using </w:t>
-      </w:r>
-      <w:proofErr w:type="gramStart"/>
-      <w:r>
-        <w:t>wait(</w:t>
-      </w:r>
-      <w:proofErr w:type="gramEnd"/>
-      <w:r>
-        <w:t>) and notify().</w:t>
+        <w:t>: Write a Java program to implement the producer-consumer problem using wait() and notify().</w:t>
       </w:r>
     </w:p>
     <w:p>
@@ -1044,15 +1036,7 @@
         <w:t>Valid Parentheses</w:t>
       </w:r>
       <w:r>
-        <w:t>: Given a string containing just the characters (</w:t>
-      </w:r>
-      <w:proofErr w:type="gramStart"/>
-      <w:r>
-        <w:t>, )</w:t>
-      </w:r>
-      <w:proofErr w:type="gramEnd"/>
-      <w:r>
-        <w:t>, {, }, [, and ], determine if the input string is valid.</w:t>
+        <w:t>: Given a string containing just the characters (, ), {, }, [, and ], determine if the input string is valid.</w:t>
       </w:r>
     </w:p>
     <w:p>
@@ -1073,7 +1057,24 @@
         <w:t>: Write a program to count the number of inversions required to sort an array.</w:t>
       </w:r>
     </w:p>
-    <w:p/>
+    <w:p>
+      <w:proofErr w:type="spellStart"/>
+      <w:r>
+        <w:t>Github</w:t>
+      </w:r>
+      <w:proofErr w:type="spellEnd"/>
+      <w:r>
+        <w:t xml:space="preserve"> Link for solutions - </w:t>
+      </w:r>
+      <w:hyperlink r:id="rId5" w:history="1">
+        <w:r>
+          <w:rPr>
+            <w:rStyle w:val="Hyperlink"/>
+          </w:rPr>
+          <w:t>https://github.com/Vishalsharma1814/java</w:t>
+        </w:r>
+      </w:hyperlink>
+    </w:p>
     <w:sectPr>
       <w:pgSz w:w="12240" w:h="15840"/>
       <w:pgMar w:top="1440" w:right="1440" w:bottom="1440" w:left="1440" w:header="720" w:footer="720" w:gutter="0"/>
@@ -3036,6 +3037,29 @@
     <w:semiHidden/>
     <w:unhideWhenUsed/>
   </w:style>
+  <w:style w:type="character" w:styleId="Hyperlink">
+    <w:name w:val="Hyperlink"/>
+    <w:basedOn w:val="DefaultParagraphFont"/>
+    <w:uiPriority w:val="99"/>
+    <w:unhideWhenUsed/>
+    <w:rsid w:val="00DD2BD8"/>
+    <w:rPr>
+      <w:color w:val="0563C1" w:themeColor="hyperlink"/>
+      <w:u w:val="single"/>
+    </w:rPr>
+  </w:style>
+  <w:style w:type="character" w:styleId="UnresolvedMention">
+    <w:name w:val="Unresolved Mention"/>
+    <w:basedOn w:val="DefaultParagraphFont"/>
+    <w:uiPriority w:val="99"/>
+    <w:semiHidden/>
+    <w:unhideWhenUsed/>
+    <w:rsid w:val="00DD2BD8"/>
+    <w:rPr>
+      <w:color w:val="605E5C"/>
+      <w:shd w:val="clear" w:color="auto" w:fill="E1DFDD"/>
+    </w:rPr>
+  </w:style>
 </w:styles>
 </file>
 

</xml_diff>